<commit_message>
change modules: add buzzer manager
</commit_message>
<xml_diff>
--- a/Информатор (Димов, Поскребышев)/Лабораторная работа 2/Модули.docx
+++ b/Информатор (Димов, Поскребышев)/Лабораторная работа 2/Модули.docx
@@ -38,6 +38,22 @@
         <w:t xml:space="preserve"> </w:t>
       </w:r>
     </w:p>
+    <w:p>
+      <w:r>
+        <w:rPr>
+          <w:lang w:val="en-US"/>
+        </w:rPr>
+        <w:t xml:space="preserve">6. </w:t>
+      </w:r>
+      <w:r>
+        <w:t xml:space="preserve">Подсистема </w:t>
+      </w:r>
+      <w:proofErr w:type="spellStart"/>
+      <w:r>
+        <w:t>оповещятеля</w:t>
+      </w:r>
+      <w:proofErr w:type="spellEnd"/>
+    </w:p>
     <w:p/>
     <w:p>
       <w:r>
@@ -323,13 +339,36 @@
       <w:r>
         <w:t>список оповещений</w:t>
       </w:r>
+      <w:r>
+        <w:t>)</w:t>
+      </w:r>
+    </w:p>
+    <w:p/>
+    <w:p>
+      <w:r>
+        <w:t xml:space="preserve">6.1. Модуль старта </w:t>
+      </w:r>
+      <w:proofErr w:type="spellStart"/>
+      <w:r>
+        <w:t>оповещятеля</w:t>
+      </w:r>
+      <w:proofErr w:type="spellEnd"/>
+    </w:p>
+    <w:p>
+      <w:r>
+        <w:t>6.2. Модуль оста</w:t>
+      </w:r>
       <w:bookmarkStart w:id="0" w:name="_GoBack"/>
       <w:bookmarkEnd w:id="0"/>
       <w:r>
-        <w:t>)</w:t>
-      </w:r>
+        <w:t xml:space="preserve">новки </w:t>
+      </w:r>
+      <w:proofErr w:type="spellStart"/>
+      <w:r>
+        <w:t>оповещятеля</w:t>
+      </w:r>
+      <w:proofErr w:type="spellEnd"/>
     </w:p>
-    <w:p/>
     <w:sectPr>
       <w:pgSz w:w="11906" w:h="16838"/>
       <w:pgMar w:top="1134" w:right="850" w:bottom="1134" w:left="1701" w:header="708" w:footer="708" w:gutter="0"/>
@@ -2219,7 +2258,7 @@
   <a:extraClrSchemeLst/>
   <a:extLst>
     <a:ext uri="{05A4C25C-085E-4340-85A3-A5531E510DB2}">
-      <thm15:themeFamily xmlns:thm15="http://schemas.microsoft.com/office/thememl/2012/main" xmlns="" name="Office Theme" id="{62F939B6-93AF-4DB8-9C6B-D6C7DFDC589F}" vid="{4A3C46E8-61CC-4603-A589-7422A47A8E4A}"/>
+      <thm15:themeFamily xmlns="" xmlns:thm15="http://schemas.microsoft.com/office/thememl/2012/main" name="Office Theme" id="{62F939B6-93AF-4DB8-9C6B-D6C7DFDC589F}" vid="{4A3C46E8-61CC-4603-A589-7422A47A8E4A}"/>
     </a:ext>
   </a:extLst>
 </a:theme>
@@ -2230,7 +2269,7 @@
 </file>
 
 <file path=customXml/itemProps1.xml><?xml version="1.0" encoding="utf-8"?>
-<ds:datastoreItem xmlns:ds="http://schemas.openxmlformats.org/officeDocument/2006/customXml" ds:itemID="{ED213968-4C38-418C-9B6F-8B65FEAE8114}">
+<ds:datastoreItem xmlns:ds="http://schemas.openxmlformats.org/officeDocument/2006/customXml" ds:itemID="{2644AFA7-3F59-48B8-97B3-4BF9D323C8FD}">
   <ds:schemaRefs>
     <ds:schemaRef ds:uri="http://schemas.openxmlformats.org/officeDocument/2006/bibliography"/>
   </ds:schemaRefs>

</xml_diff>